<commit_message>
finished parser documentation for lab6
</commit_message>
<xml_diff>
--- a/ParserDocumentation.docx
+++ b/ParserDocumentation.docx
@@ -16,7 +16,7 @@
       </w:r>
     </w:p>
     <w:p>
-      <w:hyperlink r:id="rId5" w:history="1">
+      <w:hyperlink r:id="rId6" w:history="1">
         <w:r>
           <w:rPr>
             <w:rStyle w:val="Hyperlink"/>
@@ -26,7 +26,12 @@
       </w:hyperlink>
     </w:p>
     <w:p>
-      <w:hyperlink r:id="rId6" w:history="1">
+      <w:pPr>
+        <w:rPr>
+          <w:rStyle w:val="Hyperlink"/>
+        </w:rPr>
+      </w:pPr>
+      <w:hyperlink r:id="rId7" w:history="1">
         <w:r>
           <w:rPr>
             <w:rStyle w:val="Hyperlink"/>
@@ -36,6 +41,192 @@
       </w:hyperlink>
     </w:p>
     <w:p>
+      <w:pPr>
+        <w:rPr>
+          <w:rStyle w:val="Hyperlink"/>
+        </w:rPr>
+      </w:pPr>
+    </w:p>
+    <w:p>
+      <w:pPr>
+        <w:pStyle w:val="Heading1"/>
+        <w:rPr>
+          <w:color w:val="000000" w:themeColor="text1"/>
+          <w:sz w:val="40"/>
+          <w:u w:val="single"/>
+        </w:rPr>
+      </w:pPr>
+      <w:r>
+        <w:rPr>
+          <w:color w:val="000000" w:themeColor="text1"/>
+          <w:sz w:val="40"/>
+          <w:u w:val="single"/>
+        </w:rPr>
+        <w:t>Parser</w:t>
+      </w:r>
+    </w:p>
+    <w:p>
+      <w:pPr>
+        <w:jc w:val="both"/>
+        <w:rPr>
+          <w:rStyle w:val="Hyperlink"/>
+        </w:rPr>
+      </w:pPr>
+      <w:r>
+        <w:tab/>
+        <w:t xml:space="preserve">Is a class containing 3 fields: grammar (the Grammar class), a table (LR0Table class) and </w:t>
+      </w:r>
+      <w:proofErr w:type="spellStart"/>
+      <w:r>
+        <w:t>canonicalCollection</w:t>
+      </w:r>
+      <w:proofErr w:type="spellEnd"/>
+      <w:r>
+        <w:t xml:space="preserve"> (a List of List of LR0Items)</w:t>
+      </w:r>
+      <w:proofErr w:type="gramStart"/>
+      <w:r>
+        <w:t>.</w:t>
+      </w:r>
+      <w:proofErr w:type="gramEnd"/>
+      <w:r>
+        <w:t xml:space="preserve"> </w:t>
+      </w:r>
+      <w:proofErr w:type="gramStart"/>
+      <w:r>
+        <w:t>A</w:t>
+      </w:r>
+      <w:proofErr w:type="gramEnd"/>
+      <w:r>
+        <w:t xml:space="preserve"> LR0Item is a class that represents the Item from the theoretical definition: [A → α.β</w:t>
+      </w:r>
+      <w:r>
+        <w:t>]</w:t>
+      </w:r>
+      <w:r>
+        <w:t xml:space="preserve">. It has the fields: </w:t>
+      </w:r>
+      <w:proofErr w:type="spellStart"/>
+      <w:r>
+        <w:t>nonTerminal</w:t>
+      </w:r>
+      <w:proofErr w:type="spellEnd"/>
+      <w:r>
+        <w:t xml:space="preserve"> (here is A), </w:t>
+      </w:r>
+      <w:proofErr w:type="spellStart"/>
+      <w:r>
+        <w:t>dotPosition</w:t>
+      </w:r>
+      <w:proofErr w:type="spellEnd"/>
+      <w:r>
+        <w:t xml:space="preserve"> (position of the dot on the right hand side, here 1) and content (here α</w:t>
+      </w:r>
+      <w:r>
+        <w:t>β</w:t>
+      </w:r>
+      <w:r>
+        <w:t>).</w:t>
+      </w:r>
+    </w:p>
+    <w:p>
+      <w:pPr>
+        <w:pStyle w:val="Heading2"/>
+        <w:jc w:val="both"/>
+        <w:rPr>
+          <w:color w:val="000000" w:themeColor="text1"/>
+        </w:rPr>
+      </w:pPr>
+      <w:r>
+        <w:rPr>
+          <w:color w:val="000000" w:themeColor="text1"/>
+        </w:rPr>
+        <w:t>Operations</w:t>
+      </w:r>
+    </w:p>
+    <w:p>
+      <w:pPr>
+        <w:pStyle w:val="ListParagraph"/>
+        <w:numPr>
+          <w:ilvl w:val="0"/>
+          <w:numId w:val="1"/>
+        </w:numPr>
+      </w:pPr>
+      <w:proofErr w:type="spellStart"/>
+      <w:r>
+        <w:t>goto</w:t>
+      </w:r>
+      <w:proofErr w:type="spellEnd"/>
+      <w:r>
+        <w:t xml:space="preserve">(state, symbol): for every item in the state that has the symbol “symbol” where the dot indicates the position, it returns the closure of that item but with the dot position </w:t>
+      </w:r>
+      <w:r>
+        <w:t>shifted to the right</w:t>
+      </w:r>
+    </w:p>
+    <w:p>
+      <w:pPr>
+        <w:pStyle w:val="ListParagraph"/>
+        <w:numPr>
+          <w:ilvl w:val="0"/>
+          <w:numId w:val="1"/>
+        </w:numPr>
+      </w:pPr>
+      <w:r>
+        <w:t xml:space="preserve">closure(items): for every item in the list of items, if the dot position shows a </w:t>
+      </w:r>
+      <w:proofErr w:type="spellStart"/>
+      <w:r>
+        <w:t>nonTermial</w:t>
+      </w:r>
+      <w:proofErr w:type="spellEnd"/>
+      <w:r>
+        <w:t xml:space="preserve">, we search and add all the productions of that </w:t>
+      </w:r>
+      <w:proofErr w:type="spellStart"/>
+      <w:r>
+        <w:t>nonTerminal</w:t>
+      </w:r>
+      <w:proofErr w:type="spellEnd"/>
+      <w:r>
+        <w:t xml:space="preserve"> to the closure set </w:t>
+      </w:r>
+    </w:p>
+    <w:p>
+      <w:pPr>
+        <w:pStyle w:val="ListParagraph"/>
+        <w:numPr>
+          <w:ilvl w:val="0"/>
+          <w:numId w:val="1"/>
+        </w:numPr>
+      </w:pPr>
+      <w:proofErr w:type="spellStart"/>
+      <w:r>
+        <w:t>canonicalCollection</w:t>
+      </w:r>
+      <w:proofErr w:type="spellEnd"/>
+      <w:r>
+        <w:t xml:space="preserve">(): we will keep adding to the </w:t>
+      </w:r>
+      <w:proofErr w:type="spellStart"/>
+      <w:r>
+        <w:t>canonicalCollection</w:t>
+      </w:r>
+      <w:proofErr w:type="spellEnd"/>
+      <w:r>
+        <w:t xml:space="preserve"> until there are no new elements we can add by the following rule: </w:t>
+      </w:r>
+      <w:r>
+        <w:t xml:space="preserve">for every state in the collection, we compute the </w:t>
+      </w:r>
+      <w:proofErr w:type="spellStart"/>
+      <w:r>
+        <w:t>goto</w:t>
+      </w:r>
+      <w:proofErr w:type="spellEnd"/>
+      <w:r>
+        <w:t xml:space="preserve"> of that state and every symbol of the Grammar, if the result is not empty or the collection doesn’t have the result already, we add it</w:t>
+      </w:r>
       <w:bookmarkStart w:id="0" w:name="_GoBack"/>
       <w:bookmarkEnd w:id="0"/>
     </w:p>
@@ -47,6 +238,127 @@
     </w:sectPr>
   </w:body>
 </w:document>
+</file>
+
+<file path=word/numbering.xml><?xml version="1.0" encoding="utf-8"?>
+<w:numbering xmlns:wpc="http://schemas.microsoft.com/office/word/2010/wordprocessingCanvas" xmlns:mc="http://schemas.openxmlformats.org/markup-compatibility/2006" xmlns:o="urn:schemas-microsoft-com:office:office" xmlns:r="http://schemas.openxmlformats.org/officeDocument/2006/relationships" xmlns:m="http://schemas.openxmlformats.org/officeDocument/2006/math" xmlns:v="urn:schemas-microsoft-com:vml" xmlns:wp14="http://schemas.microsoft.com/office/word/2010/wordprocessingDrawing" xmlns:wp="http://schemas.openxmlformats.org/drawingml/2006/wordprocessingDrawing" xmlns:w10="urn:schemas-microsoft-com:office:word" xmlns:w="http://schemas.openxmlformats.org/wordprocessingml/2006/main" xmlns:w14="http://schemas.microsoft.com/office/word/2010/wordml" xmlns:wpg="http://schemas.microsoft.com/office/word/2010/wordprocessingGroup" xmlns:wpi="http://schemas.microsoft.com/office/word/2010/wordprocessingInk" xmlns:wne="http://schemas.microsoft.com/office/word/2006/wordml" xmlns:wps="http://schemas.microsoft.com/office/word/2010/wordprocessingShape" mc:Ignorable="w14 wp14">
+  <w:abstractNum w:abstractNumId="0">
+    <w:nsid w:val="37DB7AF4"/>
+    <w:multiLevelType w:val="hybridMultilevel"/>
+    <w:tmpl w:val="7E6EB45C"/>
+    <w:lvl w:ilvl="0" w:tplc="04090001">
+      <w:start w:val="1"/>
+      <w:numFmt w:val="bullet"/>
+      <w:lvlText w:val=""/>
+      <w:lvlJc w:val="left"/>
+      <w:pPr>
+        <w:ind w:left="720" w:hanging="360"/>
+      </w:pPr>
+      <w:rPr>
+        <w:rFonts w:ascii="Symbol" w:hAnsi="Symbol" w:hint="default"/>
+      </w:rPr>
+    </w:lvl>
+    <w:lvl w:ilvl="1" w:tplc="04090003" w:tentative="1">
+      <w:start w:val="1"/>
+      <w:numFmt w:val="bullet"/>
+      <w:lvlText w:val="o"/>
+      <w:lvlJc w:val="left"/>
+      <w:pPr>
+        <w:ind w:left="1440" w:hanging="360"/>
+      </w:pPr>
+      <w:rPr>
+        <w:rFonts w:ascii="Courier New" w:hAnsi="Courier New" w:cs="Courier New" w:hint="default"/>
+      </w:rPr>
+    </w:lvl>
+    <w:lvl w:ilvl="2" w:tplc="04090005" w:tentative="1">
+      <w:start w:val="1"/>
+      <w:numFmt w:val="bullet"/>
+      <w:lvlText w:val=""/>
+      <w:lvlJc w:val="left"/>
+      <w:pPr>
+        <w:ind w:left="2160" w:hanging="360"/>
+      </w:pPr>
+      <w:rPr>
+        <w:rFonts w:ascii="Wingdings" w:hAnsi="Wingdings" w:hint="default"/>
+      </w:rPr>
+    </w:lvl>
+    <w:lvl w:ilvl="3" w:tplc="04090001" w:tentative="1">
+      <w:start w:val="1"/>
+      <w:numFmt w:val="bullet"/>
+      <w:lvlText w:val=""/>
+      <w:lvlJc w:val="left"/>
+      <w:pPr>
+        <w:ind w:left="2880" w:hanging="360"/>
+      </w:pPr>
+      <w:rPr>
+        <w:rFonts w:ascii="Symbol" w:hAnsi="Symbol" w:hint="default"/>
+      </w:rPr>
+    </w:lvl>
+    <w:lvl w:ilvl="4" w:tplc="04090003" w:tentative="1">
+      <w:start w:val="1"/>
+      <w:numFmt w:val="bullet"/>
+      <w:lvlText w:val="o"/>
+      <w:lvlJc w:val="left"/>
+      <w:pPr>
+        <w:ind w:left="3600" w:hanging="360"/>
+      </w:pPr>
+      <w:rPr>
+        <w:rFonts w:ascii="Courier New" w:hAnsi="Courier New" w:cs="Courier New" w:hint="default"/>
+      </w:rPr>
+    </w:lvl>
+    <w:lvl w:ilvl="5" w:tplc="04090005" w:tentative="1">
+      <w:start w:val="1"/>
+      <w:numFmt w:val="bullet"/>
+      <w:lvlText w:val=""/>
+      <w:lvlJc w:val="left"/>
+      <w:pPr>
+        <w:ind w:left="4320" w:hanging="360"/>
+      </w:pPr>
+      <w:rPr>
+        <w:rFonts w:ascii="Wingdings" w:hAnsi="Wingdings" w:hint="default"/>
+      </w:rPr>
+    </w:lvl>
+    <w:lvl w:ilvl="6" w:tplc="04090001" w:tentative="1">
+      <w:start w:val="1"/>
+      <w:numFmt w:val="bullet"/>
+      <w:lvlText w:val=""/>
+      <w:lvlJc w:val="left"/>
+      <w:pPr>
+        <w:ind w:left="5040" w:hanging="360"/>
+      </w:pPr>
+      <w:rPr>
+        <w:rFonts w:ascii="Symbol" w:hAnsi="Symbol" w:hint="default"/>
+      </w:rPr>
+    </w:lvl>
+    <w:lvl w:ilvl="7" w:tplc="04090003" w:tentative="1">
+      <w:start w:val="1"/>
+      <w:numFmt w:val="bullet"/>
+      <w:lvlText w:val="o"/>
+      <w:lvlJc w:val="left"/>
+      <w:pPr>
+        <w:ind w:left="5760" w:hanging="360"/>
+      </w:pPr>
+      <w:rPr>
+        <w:rFonts w:ascii="Courier New" w:hAnsi="Courier New" w:cs="Courier New" w:hint="default"/>
+      </w:rPr>
+    </w:lvl>
+    <w:lvl w:ilvl="8" w:tplc="04090005" w:tentative="1">
+      <w:start w:val="1"/>
+      <w:numFmt w:val="bullet"/>
+      <w:lvlText w:val=""/>
+      <w:lvlJc w:val="left"/>
+      <w:pPr>
+        <w:ind w:left="6480" w:hanging="360"/>
+      </w:pPr>
+      <w:rPr>
+        <w:rFonts w:ascii="Wingdings" w:hAnsi="Wingdings" w:hint="default"/>
+      </w:rPr>
+    </w:lvl>
+  </w:abstractNum>
+  <w:num w:numId="1">
+    <w:abstractNumId w:val="0"/>
+  </w:num>
+</w:numbering>
 </file>
 
 <file path=word/styles.xml><?xml version="1.0" encoding="utf-8"?>
@@ -210,6 +522,53 @@
     <w:qFormat/>
     <w:rsid w:val="000F5E0B"/>
   </w:style>
+  <w:style w:type="paragraph" w:styleId="Heading1">
+    <w:name w:val="heading 1"/>
+    <w:basedOn w:val="Normal"/>
+    <w:next w:val="Normal"/>
+    <w:link w:val="Heading1Char"/>
+    <w:uiPriority w:val="9"/>
+    <w:qFormat/>
+    <w:rsid w:val="00C820FD"/>
+    <w:pPr>
+      <w:keepNext/>
+      <w:keepLines/>
+      <w:spacing w:before="480"/>
+      <w:outlineLvl w:val="0"/>
+    </w:pPr>
+    <w:rPr>
+      <w:rFonts w:asciiTheme="majorHAnsi" w:eastAsiaTheme="majorEastAsia" w:hAnsiTheme="majorHAnsi" w:cstheme="majorBidi"/>
+      <w:b/>
+      <w:bCs/>
+      <w:color w:val="365F91" w:themeColor="accent1" w:themeShade="BF"/>
+      <w:sz w:val="28"/>
+      <w:szCs w:val="28"/>
+    </w:rPr>
+  </w:style>
+  <w:style w:type="paragraph" w:styleId="Heading2">
+    <w:name w:val="heading 2"/>
+    <w:basedOn w:val="Normal"/>
+    <w:next w:val="Normal"/>
+    <w:link w:val="Heading2Char"/>
+    <w:uiPriority w:val="9"/>
+    <w:unhideWhenUsed/>
+    <w:qFormat/>
+    <w:rsid w:val="00C820FD"/>
+    <w:pPr>
+      <w:keepNext/>
+      <w:keepLines/>
+      <w:spacing w:before="200"/>
+      <w:outlineLvl w:val="1"/>
+    </w:pPr>
+    <w:rPr>
+      <w:rFonts w:asciiTheme="majorHAnsi" w:eastAsiaTheme="majorEastAsia" w:hAnsiTheme="majorHAnsi" w:cstheme="majorBidi"/>
+      <w:b/>
+      <w:bCs/>
+      <w:color w:val="4F81BD" w:themeColor="accent1"/>
+      <w:sz w:val="26"/>
+      <w:szCs w:val="26"/>
+    </w:rPr>
+  </w:style>
   <w:style w:type="character" w:default="1" w:styleId="DefaultParagraphFont">
     <w:name w:val="Default Paragraph Font"/>
     <w:uiPriority w:val="1"/>
@@ -248,6 +607,58 @@
       <w:color w:val="0000FF" w:themeColor="hyperlink"/>
       <w:u w:val="single"/>
     </w:rPr>
+  </w:style>
+  <w:style w:type="character" w:styleId="Strong">
+    <w:name w:val="Strong"/>
+    <w:basedOn w:val="DefaultParagraphFont"/>
+    <w:uiPriority w:val="22"/>
+    <w:qFormat/>
+    <w:rsid w:val="00E85C7C"/>
+    <w:rPr>
+      <w:b/>
+      <w:bCs/>
+    </w:rPr>
+  </w:style>
+  <w:style w:type="character" w:customStyle="1" w:styleId="Heading1Char">
+    <w:name w:val="Heading 1 Char"/>
+    <w:basedOn w:val="DefaultParagraphFont"/>
+    <w:link w:val="Heading1"/>
+    <w:uiPriority w:val="9"/>
+    <w:rsid w:val="00C820FD"/>
+    <w:rPr>
+      <w:rFonts w:asciiTheme="majorHAnsi" w:eastAsiaTheme="majorEastAsia" w:hAnsiTheme="majorHAnsi" w:cstheme="majorBidi"/>
+      <w:b/>
+      <w:bCs/>
+      <w:color w:val="365F91" w:themeColor="accent1" w:themeShade="BF"/>
+      <w:sz w:val="28"/>
+      <w:szCs w:val="28"/>
+    </w:rPr>
+  </w:style>
+  <w:style w:type="character" w:customStyle="1" w:styleId="Heading2Char">
+    <w:name w:val="Heading 2 Char"/>
+    <w:basedOn w:val="DefaultParagraphFont"/>
+    <w:link w:val="Heading2"/>
+    <w:uiPriority w:val="9"/>
+    <w:rsid w:val="00C820FD"/>
+    <w:rPr>
+      <w:rFonts w:asciiTheme="majorHAnsi" w:eastAsiaTheme="majorEastAsia" w:hAnsiTheme="majorHAnsi" w:cstheme="majorBidi"/>
+      <w:b/>
+      <w:bCs/>
+      <w:color w:val="4F81BD" w:themeColor="accent1"/>
+      <w:sz w:val="26"/>
+      <w:szCs w:val="26"/>
+    </w:rPr>
+  </w:style>
+  <w:style w:type="paragraph" w:styleId="ListParagraph">
+    <w:name w:val="List Paragraph"/>
+    <w:basedOn w:val="Normal"/>
+    <w:uiPriority w:val="34"/>
+    <w:qFormat/>
+    <w:rsid w:val="00C820FD"/>
+    <w:pPr>
+      <w:ind w:left="720"/>
+      <w:contextualSpacing/>
+    </w:pPr>
   </w:style>
 </w:styles>
 </file>
@@ -413,6 +824,53 @@
     <w:qFormat/>
     <w:rsid w:val="000F5E0B"/>
   </w:style>
+  <w:style w:type="paragraph" w:styleId="Heading1">
+    <w:name w:val="heading 1"/>
+    <w:basedOn w:val="Normal"/>
+    <w:next w:val="Normal"/>
+    <w:link w:val="Heading1Char"/>
+    <w:uiPriority w:val="9"/>
+    <w:qFormat/>
+    <w:rsid w:val="00C820FD"/>
+    <w:pPr>
+      <w:keepNext/>
+      <w:keepLines/>
+      <w:spacing w:before="480"/>
+      <w:outlineLvl w:val="0"/>
+    </w:pPr>
+    <w:rPr>
+      <w:rFonts w:asciiTheme="majorHAnsi" w:eastAsiaTheme="majorEastAsia" w:hAnsiTheme="majorHAnsi" w:cstheme="majorBidi"/>
+      <w:b/>
+      <w:bCs/>
+      <w:color w:val="365F91" w:themeColor="accent1" w:themeShade="BF"/>
+      <w:sz w:val="28"/>
+      <w:szCs w:val="28"/>
+    </w:rPr>
+  </w:style>
+  <w:style w:type="paragraph" w:styleId="Heading2">
+    <w:name w:val="heading 2"/>
+    <w:basedOn w:val="Normal"/>
+    <w:next w:val="Normal"/>
+    <w:link w:val="Heading2Char"/>
+    <w:uiPriority w:val="9"/>
+    <w:unhideWhenUsed/>
+    <w:qFormat/>
+    <w:rsid w:val="00C820FD"/>
+    <w:pPr>
+      <w:keepNext/>
+      <w:keepLines/>
+      <w:spacing w:before="200"/>
+      <w:outlineLvl w:val="1"/>
+    </w:pPr>
+    <w:rPr>
+      <w:rFonts w:asciiTheme="majorHAnsi" w:eastAsiaTheme="majorEastAsia" w:hAnsiTheme="majorHAnsi" w:cstheme="majorBidi"/>
+      <w:b/>
+      <w:bCs/>
+      <w:color w:val="4F81BD" w:themeColor="accent1"/>
+      <w:sz w:val="26"/>
+      <w:szCs w:val="26"/>
+    </w:rPr>
+  </w:style>
   <w:style w:type="character" w:default="1" w:styleId="DefaultParagraphFont">
     <w:name w:val="Default Paragraph Font"/>
     <w:uiPriority w:val="1"/>
@@ -451,6 +909,58 @@
       <w:color w:val="0000FF" w:themeColor="hyperlink"/>
       <w:u w:val="single"/>
     </w:rPr>
+  </w:style>
+  <w:style w:type="character" w:styleId="Strong">
+    <w:name w:val="Strong"/>
+    <w:basedOn w:val="DefaultParagraphFont"/>
+    <w:uiPriority w:val="22"/>
+    <w:qFormat/>
+    <w:rsid w:val="00E85C7C"/>
+    <w:rPr>
+      <w:b/>
+      <w:bCs/>
+    </w:rPr>
+  </w:style>
+  <w:style w:type="character" w:customStyle="1" w:styleId="Heading1Char">
+    <w:name w:val="Heading 1 Char"/>
+    <w:basedOn w:val="DefaultParagraphFont"/>
+    <w:link w:val="Heading1"/>
+    <w:uiPriority w:val="9"/>
+    <w:rsid w:val="00C820FD"/>
+    <w:rPr>
+      <w:rFonts w:asciiTheme="majorHAnsi" w:eastAsiaTheme="majorEastAsia" w:hAnsiTheme="majorHAnsi" w:cstheme="majorBidi"/>
+      <w:b/>
+      <w:bCs/>
+      <w:color w:val="365F91" w:themeColor="accent1" w:themeShade="BF"/>
+      <w:sz w:val="28"/>
+      <w:szCs w:val="28"/>
+    </w:rPr>
+  </w:style>
+  <w:style w:type="character" w:customStyle="1" w:styleId="Heading2Char">
+    <w:name w:val="Heading 2 Char"/>
+    <w:basedOn w:val="DefaultParagraphFont"/>
+    <w:link w:val="Heading2"/>
+    <w:uiPriority w:val="9"/>
+    <w:rsid w:val="00C820FD"/>
+    <w:rPr>
+      <w:rFonts w:asciiTheme="majorHAnsi" w:eastAsiaTheme="majorEastAsia" w:hAnsiTheme="majorHAnsi" w:cstheme="majorBidi"/>
+      <w:b/>
+      <w:bCs/>
+      <w:color w:val="4F81BD" w:themeColor="accent1"/>
+      <w:sz w:val="26"/>
+      <w:szCs w:val="26"/>
+    </w:rPr>
+  </w:style>
+  <w:style w:type="paragraph" w:styleId="ListParagraph">
+    <w:name w:val="List Paragraph"/>
+    <w:basedOn w:val="Normal"/>
+    <w:uiPriority w:val="34"/>
+    <w:qFormat/>
+    <w:rsid w:val="00C820FD"/>
+    <w:pPr>
+      <w:ind w:left="720"/>
+      <w:contextualSpacing/>
+    </w:pPr>
   </w:style>
 </w:styles>
 </file>

</xml_diff>